<commit_message>
Menambahkan isi materi rpl
</commit_message>
<xml_diff>
--- a/1. Materi RPL.docx
+++ b/1. Materi RPL.docx
@@ -12,7 +12,6 @@
           <w:sz w:val="24"/>
         </w:rPr>
       </w:pPr>
-      <w:bookmarkStart w:id="0" w:name="_GoBack"/>
       <w:r>
         <w:rPr>
           <w:rFonts w:ascii="Bookman Old Style" w:hAnsi="Bookman Old Style"/>
@@ -22,7 +21,6 @@
         <w:t>PENGERTIAN GIT DAN GITHUB</w:t>
       </w:r>
     </w:p>
-    <w:bookmarkEnd w:id="0"/>
     <w:p>
       <w:pPr>
         <w:spacing w:after="0" w:line="240" w:lineRule="auto"/>
@@ -4277,6 +4275,331 @@
         <w:t>BEKERJA DENGAN GITHUB</w:t>
       </w:r>
     </w:p>
+    <w:p>
+      <w:pPr>
+        <w:spacing w:after="0" w:line="240" w:lineRule="auto"/>
+        <w:jc w:val="center"/>
+        <w:rPr>
+          <w:rFonts w:ascii="Bookman Old Style" w:hAnsi="Bookman Old Style"/>
+          <w:sz w:val="18"/>
+          <w:szCs w:val="18"/>
+        </w:rPr>
+      </w:pPr>
+      <w:r>
+        <w:rPr>
+          <w:rFonts w:ascii="Bookman Old Style" w:hAnsi="Bookman Old Style"/>
+          <w:sz w:val="18"/>
+          <w:szCs w:val="18"/>
+        </w:rPr>
+        <w:t>TEUKU NANDA SAPUTRA</w:t>
+      </w:r>
+    </w:p>
+    <w:p>
+      <w:pPr>
+        <w:spacing w:after="0" w:line="240" w:lineRule="auto"/>
+        <w:jc w:val="center"/>
+        <w:rPr>
+          <w:rFonts w:ascii="Bookman Old Style" w:hAnsi="Bookman Old Style"/>
+          <w:b/>
+          <w:sz w:val="24"/>
+        </w:rPr>
+      </w:pPr>
+    </w:p>
+    <w:p>
+      <w:pPr>
+        <w:pStyle w:val="ListParagraph"/>
+        <w:numPr>
+          <w:ilvl w:val="0"/>
+          <w:numId w:val="8"/>
+        </w:numPr>
+        <w:spacing w:after="0" w:line="240" w:lineRule="auto"/>
+        <w:ind w:left="426" w:hanging="426"/>
+        <w:jc w:val="both"/>
+        <w:rPr>
+          <w:rFonts w:ascii="Bookman Old Style" w:hAnsi="Bookman Old Style"/>
+          <w:sz w:val="24"/>
+        </w:rPr>
+      </w:pPr>
+      <w:r>
+        <w:rPr>
+          <w:rFonts w:ascii="Bookman Old Style" w:hAnsi="Bookman Old Style"/>
+          <w:sz w:val="24"/>
+        </w:rPr>
+        <w:t xml:space="preserve">Cara </w:t>
+      </w:r>
+      <w:proofErr w:type="spellStart"/>
+      <w:r>
+        <w:rPr>
+          <w:rFonts w:ascii="Bookman Old Style" w:hAnsi="Bookman Old Style"/>
+          <w:sz w:val="24"/>
+        </w:rPr>
+        <w:t>membuat</w:t>
+      </w:r>
+      <w:proofErr w:type="spellEnd"/>
+      <w:r>
+        <w:rPr>
+          <w:rFonts w:ascii="Bookman Old Style" w:hAnsi="Bookman Old Style"/>
+          <w:sz w:val="24"/>
+        </w:rPr>
+        <w:t xml:space="preserve"> repository </w:t>
+      </w:r>
+      <w:proofErr w:type="spellStart"/>
+      <w:r>
+        <w:rPr>
+          <w:rFonts w:ascii="Bookman Old Style" w:hAnsi="Bookman Old Style"/>
+          <w:sz w:val="24"/>
+        </w:rPr>
+        <w:t>baru</w:t>
+      </w:r>
+      <w:proofErr w:type="spellEnd"/>
+    </w:p>
+    <w:p>
+      <w:pPr>
+        <w:pStyle w:val="ListParagraph"/>
+        <w:numPr>
+          <w:ilvl w:val="0"/>
+          <w:numId w:val="8"/>
+        </w:numPr>
+        <w:spacing w:after="0" w:line="240" w:lineRule="auto"/>
+        <w:ind w:left="426" w:hanging="426"/>
+        <w:jc w:val="both"/>
+        <w:rPr>
+          <w:rFonts w:ascii="Bookman Old Style" w:hAnsi="Bookman Old Style"/>
+          <w:sz w:val="24"/>
+        </w:rPr>
+      </w:pPr>
+      <w:r>
+        <w:rPr>
+          <w:rFonts w:ascii="Bookman Old Style" w:hAnsi="Bookman Old Style"/>
+          <w:sz w:val="24"/>
+        </w:rPr>
+        <w:t xml:space="preserve">Cara </w:t>
+      </w:r>
+      <w:proofErr w:type="spellStart"/>
+      <w:r>
+        <w:rPr>
+          <w:rFonts w:ascii="Bookman Old Style" w:hAnsi="Bookman Old Style"/>
+          <w:sz w:val="24"/>
+        </w:rPr>
+        <w:t>membuat</w:t>
+      </w:r>
+      <w:proofErr w:type="spellEnd"/>
+      <w:r>
+        <w:rPr>
+          <w:rFonts w:ascii="Bookman Old Style" w:hAnsi="Bookman Old Style"/>
+          <w:sz w:val="24"/>
+        </w:rPr>
+        <w:t xml:space="preserve"> file </w:t>
+      </w:r>
+      <w:proofErr w:type="spellStart"/>
+      <w:r>
+        <w:rPr>
+          <w:rFonts w:ascii="Bookman Old Style" w:hAnsi="Bookman Old Style"/>
+          <w:sz w:val="24"/>
+        </w:rPr>
+        <w:t>baru</w:t>
+      </w:r>
+      <w:proofErr w:type="spellEnd"/>
+      <w:r>
+        <w:rPr>
+          <w:rFonts w:ascii="Bookman Old Style" w:hAnsi="Bookman Old Style"/>
+          <w:sz w:val="24"/>
+        </w:rPr>
+        <w:t xml:space="preserve"> di repository </w:t>
+      </w:r>
+      <w:proofErr w:type="spellStart"/>
+      <w:r>
+        <w:rPr>
+          <w:rFonts w:ascii="Bookman Old Style" w:hAnsi="Bookman Old Style"/>
+          <w:sz w:val="24"/>
+        </w:rPr>
+        <w:t>dan</w:t>
+      </w:r>
+      <w:proofErr w:type="spellEnd"/>
+      <w:r>
+        <w:rPr>
+          <w:rFonts w:ascii="Bookman Old Style" w:hAnsi="Bookman Old Style"/>
+          <w:sz w:val="24"/>
+        </w:rPr>
+        <w:t xml:space="preserve"> Commit</w:t>
+      </w:r>
+    </w:p>
+    <w:p>
+      <w:pPr>
+        <w:pStyle w:val="ListParagraph"/>
+        <w:numPr>
+          <w:ilvl w:val="0"/>
+          <w:numId w:val="8"/>
+        </w:numPr>
+        <w:spacing w:after="0" w:line="240" w:lineRule="auto"/>
+        <w:ind w:left="426" w:hanging="426"/>
+        <w:jc w:val="both"/>
+        <w:rPr>
+          <w:rFonts w:ascii="Bookman Old Style" w:hAnsi="Bookman Old Style"/>
+          <w:sz w:val="24"/>
+        </w:rPr>
+      </w:pPr>
+      <w:r>
+        <w:rPr>
+          <w:rFonts w:ascii="Bookman Old Style" w:hAnsi="Bookman Old Style"/>
+          <w:sz w:val="24"/>
+        </w:rPr>
+        <w:t xml:space="preserve">Cara </w:t>
+      </w:r>
+      <w:proofErr w:type="spellStart"/>
+      <w:r>
+        <w:rPr>
+          <w:rFonts w:ascii="Bookman Old Style" w:hAnsi="Bookman Old Style"/>
+          <w:sz w:val="24"/>
+        </w:rPr>
+        <w:t>membuat</w:t>
+      </w:r>
+      <w:proofErr w:type="spellEnd"/>
+      <w:r>
+        <w:rPr>
+          <w:rFonts w:ascii="Bookman Old Style" w:hAnsi="Bookman Old Style"/>
+          <w:sz w:val="24"/>
+        </w:rPr>
+        <w:t xml:space="preserve"> Branch (</w:t>
+      </w:r>
+      <w:proofErr w:type="spellStart"/>
+      <w:r>
+        <w:rPr>
+          <w:rFonts w:ascii="Bookman Old Style" w:hAnsi="Bookman Old Style"/>
+          <w:sz w:val="24"/>
+        </w:rPr>
+        <w:t>cabang</w:t>
+      </w:r>
+      <w:proofErr w:type="spellEnd"/>
+      <w:r>
+        <w:rPr>
+          <w:rFonts w:ascii="Bookman Old Style" w:hAnsi="Bookman Old Style"/>
+          <w:sz w:val="24"/>
+        </w:rPr>
+        <w:t xml:space="preserve">) </w:t>
+      </w:r>
+      <w:proofErr w:type="spellStart"/>
+      <w:r>
+        <w:rPr>
+          <w:rFonts w:ascii="Bookman Old Style" w:hAnsi="Bookman Old Style"/>
+          <w:sz w:val="24"/>
+        </w:rPr>
+        <w:t>baru</w:t>
+      </w:r>
+      <w:proofErr w:type="spellEnd"/>
+    </w:p>
+    <w:p>
+      <w:pPr>
+        <w:pStyle w:val="ListParagraph"/>
+        <w:numPr>
+          <w:ilvl w:val="0"/>
+          <w:numId w:val="8"/>
+        </w:numPr>
+        <w:spacing w:after="0" w:line="240" w:lineRule="auto"/>
+        <w:ind w:left="426" w:hanging="426"/>
+        <w:jc w:val="both"/>
+        <w:rPr>
+          <w:rFonts w:ascii="Bookman Old Style" w:hAnsi="Bookman Old Style"/>
+          <w:sz w:val="24"/>
+        </w:rPr>
+      </w:pPr>
+      <w:r>
+        <w:rPr>
+          <w:rFonts w:ascii="Bookman Old Style" w:hAnsi="Bookman Old Style"/>
+          <w:sz w:val="24"/>
+        </w:rPr>
+        <w:t xml:space="preserve">Cara </w:t>
+      </w:r>
+      <w:proofErr w:type="spellStart"/>
+      <w:r>
+        <w:rPr>
+          <w:rFonts w:ascii="Bookman Old Style" w:hAnsi="Bookman Old Style"/>
+          <w:sz w:val="24"/>
+        </w:rPr>
+        <w:t>melakukan</w:t>
+      </w:r>
+      <w:proofErr w:type="spellEnd"/>
+      <w:r>
+        <w:rPr>
+          <w:rFonts w:ascii="Bookman Old Style" w:hAnsi="Bookman Old Style"/>
+          <w:sz w:val="24"/>
+        </w:rPr>
+        <w:t xml:space="preserve"> Merge (</w:t>
+      </w:r>
+      <w:proofErr w:type="spellStart"/>
+      <w:r>
+        <w:rPr>
+          <w:rFonts w:ascii="Bookman Old Style" w:hAnsi="Bookman Old Style"/>
+          <w:sz w:val="24"/>
+        </w:rPr>
+        <w:t>penggabungan</w:t>
+      </w:r>
+      <w:proofErr w:type="spellEnd"/>
+      <w:r>
+        <w:rPr>
+          <w:rFonts w:ascii="Bookman Old Style" w:hAnsi="Bookman Old Style"/>
+          <w:sz w:val="24"/>
+        </w:rPr>
+        <w:t>) Branch</w:t>
+      </w:r>
+    </w:p>
+    <w:p>
+      <w:pPr>
+        <w:pStyle w:val="ListParagraph"/>
+        <w:numPr>
+          <w:ilvl w:val="0"/>
+          <w:numId w:val="8"/>
+        </w:numPr>
+        <w:spacing w:after="0" w:line="240" w:lineRule="auto"/>
+        <w:ind w:left="426" w:hanging="426"/>
+        <w:jc w:val="both"/>
+        <w:rPr>
+          <w:rFonts w:ascii="Bookman Old Style" w:hAnsi="Bookman Old Style"/>
+          <w:sz w:val="24"/>
+        </w:rPr>
+      </w:pPr>
+      <w:r>
+        <w:rPr>
+          <w:rFonts w:ascii="Bookman Old Style" w:hAnsi="Bookman Old Style"/>
+          <w:sz w:val="24"/>
+        </w:rPr>
+        <w:t xml:space="preserve">Cara </w:t>
+      </w:r>
+      <w:proofErr w:type="spellStart"/>
+      <w:r>
+        <w:rPr>
+          <w:rFonts w:ascii="Bookman Old Style" w:hAnsi="Bookman Old Style"/>
+          <w:sz w:val="24"/>
+        </w:rPr>
+        <w:t>melakukan</w:t>
+      </w:r>
+      <w:proofErr w:type="spellEnd"/>
+      <w:r>
+        <w:rPr>
+          <w:rFonts w:ascii="Bookman Old Style" w:hAnsi="Bookman Old Style"/>
+          <w:sz w:val="24"/>
+        </w:rPr>
+        <w:t xml:space="preserve"> Fork/Forking (</w:t>
+      </w:r>
+      <w:proofErr w:type="spellStart"/>
+      <w:r>
+        <w:rPr>
+          <w:rFonts w:ascii="Bookman Old Style" w:hAnsi="Bookman Old Style"/>
+          <w:sz w:val="24"/>
+        </w:rPr>
+        <w:t>duplikat</w:t>
+      </w:r>
+      <w:proofErr w:type="spellEnd"/>
+      <w:r>
+        <w:rPr>
+          <w:rFonts w:ascii="Bookman Old Style" w:hAnsi="Bookman Old Style"/>
+          <w:sz w:val="24"/>
+        </w:rPr>
+        <w:t>) repo</w:t>
+      </w:r>
+      <w:bookmarkStart w:id="0" w:name="_GoBack"/>
+      <w:bookmarkEnd w:id="0"/>
+    </w:p>
     <w:sectPr>
       <w:pgSz w:w="12240" w:h="15840"/>
       <w:pgMar w:top="1440" w:right="1440" w:bottom="1440" w:left="1440" w:header="720" w:footer="720" w:gutter="0"/>
@@ -4824,6 +5147,95 @@
     </w:lvl>
   </w:abstractNum>
   <w:abstractNum w:abstractNumId="6">
+    <w:nsid w:val="708744CD"/>
+    <w:multiLevelType w:val="hybridMultilevel"/>
+    <w:tmpl w:val="498ABA72"/>
+    <w:lvl w:ilvl="0" w:tplc="0409000F">
+      <w:start w:val="1"/>
+      <w:numFmt w:val="decimal"/>
+      <w:lvlText w:val="%1."/>
+      <w:lvlJc w:val="left"/>
+      <w:pPr>
+        <w:ind w:left="720" w:hanging="360"/>
+      </w:pPr>
+      <w:rPr>
+        <w:rFonts w:hint="default"/>
+      </w:rPr>
+    </w:lvl>
+    <w:lvl w:ilvl="1" w:tplc="04090019" w:tentative="1">
+      <w:start w:val="1"/>
+      <w:numFmt w:val="lowerLetter"/>
+      <w:lvlText w:val="%2."/>
+      <w:lvlJc w:val="left"/>
+      <w:pPr>
+        <w:ind w:left="1440" w:hanging="360"/>
+      </w:pPr>
+    </w:lvl>
+    <w:lvl w:ilvl="2" w:tplc="0409001B" w:tentative="1">
+      <w:start w:val="1"/>
+      <w:numFmt w:val="lowerRoman"/>
+      <w:lvlText w:val="%3."/>
+      <w:lvlJc w:val="right"/>
+      <w:pPr>
+        <w:ind w:left="2160" w:hanging="180"/>
+      </w:pPr>
+    </w:lvl>
+    <w:lvl w:ilvl="3" w:tplc="0409000F" w:tentative="1">
+      <w:start w:val="1"/>
+      <w:numFmt w:val="decimal"/>
+      <w:lvlText w:val="%4."/>
+      <w:lvlJc w:val="left"/>
+      <w:pPr>
+        <w:ind w:left="2880" w:hanging="360"/>
+      </w:pPr>
+    </w:lvl>
+    <w:lvl w:ilvl="4" w:tplc="04090019" w:tentative="1">
+      <w:start w:val="1"/>
+      <w:numFmt w:val="lowerLetter"/>
+      <w:lvlText w:val="%5."/>
+      <w:lvlJc w:val="left"/>
+      <w:pPr>
+        <w:ind w:left="3600" w:hanging="360"/>
+      </w:pPr>
+    </w:lvl>
+    <w:lvl w:ilvl="5" w:tplc="0409001B" w:tentative="1">
+      <w:start w:val="1"/>
+      <w:numFmt w:val="lowerRoman"/>
+      <w:lvlText w:val="%6."/>
+      <w:lvlJc w:val="right"/>
+      <w:pPr>
+        <w:ind w:left="4320" w:hanging="180"/>
+      </w:pPr>
+    </w:lvl>
+    <w:lvl w:ilvl="6" w:tplc="0409000F" w:tentative="1">
+      <w:start w:val="1"/>
+      <w:numFmt w:val="decimal"/>
+      <w:lvlText w:val="%7."/>
+      <w:lvlJc w:val="left"/>
+      <w:pPr>
+        <w:ind w:left="5040" w:hanging="360"/>
+      </w:pPr>
+    </w:lvl>
+    <w:lvl w:ilvl="7" w:tplc="04090019" w:tentative="1">
+      <w:start w:val="1"/>
+      <w:numFmt w:val="lowerLetter"/>
+      <w:lvlText w:val="%8."/>
+      <w:lvlJc w:val="left"/>
+      <w:pPr>
+        <w:ind w:left="5760" w:hanging="360"/>
+      </w:pPr>
+    </w:lvl>
+    <w:lvl w:ilvl="8" w:tplc="0409001B" w:tentative="1">
+      <w:start w:val="1"/>
+      <w:numFmt w:val="lowerRoman"/>
+      <w:lvlText w:val="%9."/>
+      <w:lvlJc w:val="right"/>
+      <w:pPr>
+        <w:ind w:left="6480" w:hanging="180"/>
+      </w:pPr>
+    </w:lvl>
+  </w:abstractNum>
+  <w:abstractNum w:abstractNumId="7">
     <w:nsid w:val="7BDF61C7"/>
     <w:multiLevelType w:val="hybridMultilevel"/>
     <w:tmpl w:val="9216ED04"/>
@@ -4946,7 +5358,7 @@
     <w:abstractNumId w:val="1"/>
   </w:num>
   <w:num w:numId="4">
-    <w:abstractNumId w:val="6"/>
+    <w:abstractNumId w:val="7"/>
   </w:num>
   <w:num w:numId="5">
     <w:abstractNumId w:val="2"/>
@@ -4956,6 +5368,9 @@
   </w:num>
   <w:num w:numId="7">
     <w:abstractNumId w:val="4"/>
+  </w:num>
+  <w:num w:numId="8">
+    <w:abstractNumId w:val="6"/>
   </w:num>
 </w:numbering>
 </file>

</xml_diff>

<commit_message>
cara membuat file baru di repo
</commit_message>
<xml_diff>
--- a/1. Materi RPL.docx
+++ b/1. Materi RPL.docx
@@ -4358,54 +4358,78 @@
         <w:pStyle w:val="ListParagraph"/>
         <w:numPr>
           <w:ilvl w:val="0"/>
-          <w:numId w:val="8"/>
+          <w:numId w:val="9"/>
         </w:numPr>
         <w:spacing w:after="0" w:line="240" w:lineRule="auto"/>
-        <w:ind w:left="426" w:hanging="426"/>
-        <w:jc w:val="both"/>
-        <w:rPr>
-          <w:rFonts w:ascii="Bookman Old Style" w:hAnsi="Bookman Old Style"/>
-          <w:sz w:val="24"/>
-        </w:rPr>
-      </w:pPr>
-      <w:r>
-        <w:rPr>
-          <w:rFonts w:ascii="Bookman Old Style" w:hAnsi="Bookman Old Style"/>
-          <w:sz w:val="24"/>
-        </w:rPr>
-        <w:t xml:space="preserve">Cara </w:t>
-      </w:r>
-      <w:proofErr w:type="spellStart"/>
-      <w:r>
-        <w:rPr>
-          <w:rFonts w:ascii="Bookman Old Style" w:hAnsi="Bookman Old Style"/>
-          <w:sz w:val="24"/>
-        </w:rPr>
-        <w:t>membuat</w:t>
-      </w:r>
-      <w:proofErr w:type="spellEnd"/>
-      <w:r>
-        <w:rPr>
-          <w:rFonts w:ascii="Bookman Old Style" w:hAnsi="Bookman Old Style"/>
-          <w:sz w:val="24"/>
-        </w:rPr>
-        <w:t xml:space="preserve"> file </w:t>
-      </w:r>
-      <w:proofErr w:type="spellStart"/>
-      <w:r>
-        <w:rPr>
-          <w:rFonts w:ascii="Bookman Old Style" w:hAnsi="Bookman Old Style"/>
-          <w:sz w:val="24"/>
-        </w:rPr>
-        <w:t>baru</w:t>
-      </w:r>
-      <w:proofErr w:type="spellEnd"/>
-      <w:r>
-        <w:rPr>
-          <w:rFonts w:ascii="Bookman Old Style" w:hAnsi="Bookman Old Style"/>
-          <w:sz w:val="24"/>
-        </w:rPr>
-        <w:t xml:space="preserve"> di repository </w:t>
+        <w:jc w:val="both"/>
+        <w:rPr>
+          <w:rFonts w:ascii="Bookman Old Style" w:hAnsi="Bookman Old Style"/>
+          <w:sz w:val="24"/>
+        </w:rPr>
+      </w:pPr>
+      <w:proofErr w:type="spellStart"/>
+      <w:r>
+        <w:rPr>
+          <w:rFonts w:ascii="Bookman Old Style" w:hAnsi="Bookman Old Style"/>
+          <w:sz w:val="24"/>
+        </w:rPr>
+        <w:t>Pertama</w:t>
+      </w:r>
+      <w:proofErr w:type="spellEnd"/>
+      <w:r>
+        <w:rPr>
+          <w:rFonts w:ascii="Bookman Old Style" w:hAnsi="Bookman Old Style"/>
+          <w:sz w:val="24"/>
+        </w:rPr>
+        <w:t xml:space="preserve"> login di </w:t>
+      </w:r>
+      <w:proofErr w:type="spellStart"/>
+      <w:r>
+        <w:rPr>
+          <w:rFonts w:ascii="Bookman Old Style" w:hAnsi="Bookman Old Style"/>
+          <w:sz w:val="24"/>
+        </w:rPr>
+        <w:t>situs</w:t>
+      </w:r>
+      <w:proofErr w:type="spellEnd"/>
+      <w:r>
+        <w:rPr>
+          <w:rFonts w:ascii="Bookman Old Style" w:hAnsi="Bookman Old Style"/>
+          <w:sz w:val="24"/>
+        </w:rPr>
+        <w:t xml:space="preserve"> </w:t>
+      </w:r>
+      <w:proofErr w:type="spellStart"/>
+      <w:r>
+        <w:rPr>
+          <w:rFonts w:ascii="Bookman Old Style" w:hAnsi="Bookman Old Style"/>
+          <w:sz w:val="24"/>
+        </w:rPr>
+        <w:t>Github</w:t>
+      </w:r>
+      <w:proofErr w:type="spellEnd"/>
+      <w:r>
+        <w:rPr>
+          <w:rFonts w:ascii="Bookman Old Style" w:hAnsi="Bookman Old Style"/>
+          <w:sz w:val="24"/>
+        </w:rPr>
+        <w:t xml:space="preserve"> </w:t>
+      </w:r>
+      <w:proofErr w:type="spellStart"/>
+      <w:r>
+        <w:rPr>
+          <w:rFonts w:ascii="Bookman Old Style" w:hAnsi="Bookman Old Style"/>
+          <w:sz w:val="24"/>
+        </w:rPr>
+        <w:t>dengan</w:t>
+      </w:r>
+      <w:proofErr w:type="spellEnd"/>
+      <w:r>
+        <w:rPr>
+          <w:rFonts w:ascii="Bookman Old Style" w:hAnsi="Bookman Old Style"/>
+          <w:sz w:val="24"/>
+        </w:rPr>
+        <w:t xml:space="preserve"> username </w:t>
       </w:r>
       <w:proofErr w:type="spellStart"/>
       <w:r>
@@ -4421,8 +4445,322 @@
           <w:rFonts w:ascii="Bookman Old Style" w:hAnsi="Bookman Old Style"/>
           <w:sz w:val="24"/>
         </w:rPr>
-        <w:t xml:space="preserve"> Commit</w:t>
-      </w:r>
+        <w:t xml:space="preserve"> password </w:t>
+      </w:r>
+      <w:proofErr w:type="spellStart"/>
+      <w:r>
+        <w:rPr>
+          <w:rFonts w:ascii="Bookman Old Style" w:hAnsi="Bookman Old Style"/>
+          <w:sz w:val="24"/>
+        </w:rPr>
+        <w:t>anda</w:t>
+      </w:r>
+      <w:proofErr w:type="spellEnd"/>
+      <w:r>
+        <w:rPr>
+          <w:rFonts w:ascii="Bookman Old Style" w:hAnsi="Bookman Old Style"/>
+          <w:sz w:val="24"/>
+        </w:rPr>
+        <w:t xml:space="preserve">, </w:t>
+      </w:r>
+    </w:p>
+    <w:p>
+      <w:pPr>
+        <w:pStyle w:val="ListParagraph"/>
+        <w:numPr>
+          <w:ilvl w:val="0"/>
+          <w:numId w:val="9"/>
+        </w:numPr>
+        <w:spacing w:after="0" w:line="240" w:lineRule="auto"/>
+        <w:jc w:val="both"/>
+        <w:rPr>
+          <w:rFonts w:ascii="Bookman Old Style" w:hAnsi="Bookman Old Style"/>
+          <w:sz w:val="24"/>
+        </w:rPr>
+      </w:pPr>
+      <w:proofErr w:type="spellStart"/>
+      <w:r>
+        <w:rPr>
+          <w:rFonts w:ascii="Bookman Old Style" w:hAnsi="Bookman Old Style"/>
+          <w:sz w:val="24"/>
+        </w:rPr>
+        <w:t>K</w:t>
+      </w:r>
+      <w:r>
+        <w:rPr>
+          <w:rFonts w:ascii="Bookman Old Style" w:hAnsi="Bookman Old Style"/>
+          <w:sz w:val="24"/>
+        </w:rPr>
+        <w:t>emudian</w:t>
+      </w:r>
+      <w:proofErr w:type="spellEnd"/>
+      <w:r>
+        <w:rPr>
+          <w:rFonts w:ascii="Bookman Old Style" w:hAnsi="Bookman Old Style"/>
+          <w:sz w:val="24"/>
+        </w:rPr>
+        <w:t xml:space="preserve"> </w:t>
+      </w:r>
+      <w:proofErr w:type="spellStart"/>
+      <w:r>
+        <w:rPr>
+          <w:rFonts w:ascii="Bookman Old Style" w:hAnsi="Bookman Old Style"/>
+          <w:sz w:val="24"/>
+        </w:rPr>
+        <w:t>klik</w:t>
+      </w:r>
+      <w:proofErr w:type="spellEnd"/>
+      <w:r>
+        <w:rPr>
+          <w:rFonts w:ascii="Bookman Old Style" w:hAnsi="Bookman Old Style"/>
+          <w:sz w:val="24"/>
+        </w:rPr>
+        <w:t xml:space="preserve"> Create New Repository.</w:t>
+      </w:r>
+    </w:p>
+    <w:p>
+      <w:pPr>
+        <w:pStyle w:val="ListParagraph"/>
+        <w:numPr>
+          <w:ilvl w:val="0"/>
+          <w:numId w:val="9"/>
+        </w:numPr>
+        <w:spacing w:after="0" w:line="240" w:lineRule="auto"/>
+        <w:jc w:val="both"/>
+        <w:rPr>
+          <w:rFonts w:ascii="Bookman Old Style" w:hAnsi="Bookman Old Style"/>
+          <w:sz w:val="24"/>
+        </w:rPr>
+      </w:pPr>
+      <w:proofErr w:type="spellStart"/>
+      <w:r>
+        <w:rPr>
+          <w:rFonts w:ascii="Bookman Old Style" w:hAnsi="Bookman Old Style"/>
+          <w:sz w:val="24"/>
+        </w:rPr>
+        <w:t>Isikan</w:t>
+      </w:r>
+      <w:proofErr w:type="spellEnd"/>
+      <w:r>
+        <w:rPr>
+          <w:rFonts w:ascii="Bookman Old Style" w:hAnsi="Bookman Old Style"/>
+          <w:sz w:val="24"/>
+        </w:rPr>
+        <w:t xml:space="preserve"> Repository name</w:t>
+      </w:r>
+      <w:r>
+        <w:rPr>
+          <w:rFonts w:ascii="Bookman Old Style" w:hAnsi="Bookman Old Style"/>
+          <w:sz w:val="24"/>
+        </w:rPr>
+        <w:t xml:space="preserve"> </w:t>
+      </w:r>
+      <w:proofErr w:type="spellStart"/>
+      <w:r>
+        <w:rPr>
+          <w:rFonts w:ascii="Bookman Old Style" w:hAnsi="Bookman Old Style"/>
+          <w:sz w:val="24"/>
+        </w:rPr>
+        <w:t>dan</w:t>
+      </w:r>
+      <w:proofErr w:type="spellEnd"/>
+      <w:r>
+        <w:rPr>
+          <w:rFonts w:ascii="Bookman Old Style" w:hAnsi="Bookman Old Style"/>
+          <w:sz w:val="24"/>
+        </w:rPr>
+        <w:t xml:space="preserve"> Description</w:t>
+      </w:r>
+    </w:p>
+    <w:p>
+      <w:pPr>
+        <w:pStyle w:val="ListParagraph"/>
+        <w:numPr>
+          <w:ilvl w:val="0"/>
+          <w:numId w:val="9"/>
+        </w:numPr>
+        <w:spacing w:after="0" w:line="240" w:lineRule="auto"/>
+        <w:jc w:val="both"/>
+        <w:rPr>
+          <w:rFonts w:ascii="Bookman Old Style" w:hAnsi="Bookman Old Style"/>
+          <w:sz w:val="24"/>
+        </w:rPr>
+      </w:pPr>
+      <w:proofErr w:type="spellStart"/>
+      <w:r>
+        <w:rPr>
+          <w:rFonts w:ascii="Bookman Old Style" w:hAnsi="Bookman Old Style"/>
+          <w:sz w:val="24"/>
+        </w:rPr>
+        <w:t>Pilih</w:t>
+      </w:r>
+      <w:proofErr w:type="spellEnd"/>
+      <w:r>
+        <w:rPr>
+          <w:rFonts w:ascii="Bookman Old Style" w:hAnsi="Bookman Old Style"/>
+          <w:sz w:val="24"/>
+        </w:rPr>
+        <w:t xml:space="preserve"> Public</w:t>
+      </w:r>
+    </w:p>
+    <w:p>
+      <w:pPr>
+        <w:pStyle w:val="ListParagraph"/>
+        <w:numPr>
+          <w:ilvl w:val="0"/>
+          <w:numId w:val="9"/>
+        </w:numPr>
+        <w:spacing w:after="0" w:line="240" w:lineRule="auto"/>
+        <w:jc w:val="both"/>
+        <w:rPr>
+          <w:rFonts w:ascii="Bookman Old Style" w:hAnsi="Bookman Old Style"/>
+          <w:sz w:val="24"/>
+        </w:rPr>
+      </w:pPr>
+      <w:r>
+        <w:rPr>
+          <w:rFonts w:ascii="Bookman Old Style" w:hAnsi="Bookman Old Style"/>
+          <w:sz w:val="24"/>
+        </w:rPr>
+        <w:t xml:space="preserve">Dan </w:t>
+      </w:r>
+      <w:proofErr w:type="spellStart"/>
+      <w:r>
+        <w:rPr>
+          <w:rFonts w:ascii="Bookman Old Style" w:hAnsi="Bookman Old Style"/>
+          <w:sz w:val="24"/>
+        </w:rPr>
+        <w:t>klik</w:t>
+      </w:r>
+      <w:proofErr w:type="spellEnd"/>
+      <w:r>
+        <w:rPr>
+          <w:rFonts w:ascii="Bookman Old Style" w:hAnsi="Bookman Old Style"/>
+          <w:sz w:val="24"/>
+        </w:rPr>
+        <w:t xml:space="preserve"> </w:t>
+      </w:r>
+      <w:proofErr w:type="spellStart"/>
+      <w:r>
+        <w:rPr>
+          <w:rFonts w:ascii="Bookman Old Style" w:hAnsi="Bookman Old Style"/>
+          <w:sz w:val="24"/>
+        </w:rPr>
+        <w:t>tombol</w:t>
+      </w:r>
+      <w:proofErr w:type="spellEnd"/>
+      <w:r>
+        <w:rPr>
+          <w:rFonts w:ascii="Bookman Old Style" w:hAnsi="Bookman Old Style"/>
+          <w:sz w:val="24"/>
+        </w:rPr>
+        <w:t xml:space="preserve"> Create repository, </w:t>
+      </w:r>
+      <w:proofErr w:type="spellStart"/>
+      <w:r>
+        <w:rPr>
+          <w:rFonts w:ascii="Bookman Old Style" w:hAnsi="Bookman Old Style"/>
+          <w:sz w:val="24"/>
+        </w:rPr>
+        <w:t>perhatikan</w:t>
+      </w:r>
+      <w:proofErr w:type="spellEnd"/>
+      <w:r>
+        <w:rPr>
+          <w:rFonts w:ascii="Bookman Old Style" w:hAnsi="Bookman Old Style"/>
+          <w:sz w:val="24"/>
+        </w:rPr>
+        <w:t xml:space="preserve"> </w:t>
+      </w:r>
+      <w:proofErr w:type="spellStart"/>
+      <w:r>
+        <w:rPr>
+          <w:rFonts w:ascii="Bookman Old Style" w:hAnsi="Bookman Old Style"/>
+          <w:sz w:val="24"/>
+        </w:rPr>
+        <w:t>gambar</w:t>
+      </w:r>
+      <w:proofErr w:type="spellEnd"/>
+      <w:r>
+        <w:rPr>
+          <w:rFonts w:ascii="Bookman Old Style" w:hAnsi="Bookman Old Style"/>
+          <w:sz w:val="24"/>
+        </w:rPr>
+        <w:t xml:space="preserve"> </w:t>
+      </w:r>
+      <w:proofErr w:type="spellStart"/>
+      <w:r>
+        <w:rPr>
+          <w:rFonts w:ascii="Bookman Old Style" w:hAnsi="Bookman Old Style"/>
+          <w:sz w:val="24"/>
+        </w:rPr>
+        <w:t>dibawah</w:t>
+      </w:r>
+      <w:proofErr w:type="spellEnd"/>
+    </w:p>
+    <w:p>
+      <w:pPr>
+        <w:pStyle w:val="ListParagraph"/>
+        <w:spacing w:after="0" w:line="240" w:lineRule="auto"/>
+        <w:ind w:left="786"/>
+        <w:jc w:val="both"/>
+        <w:rPr>
+          <w:rFonts w:ascii="Bookman Old Style" w:hAnsi="Bookman Old Style"/>
+          <w:sz w:val="24"/>
+        </w:rPr>
+      </w:pPr>
+      <w:r>
+        <w:rPr>
+          <w:noProof/>
+        </w:rPr>
+        <w:drawing>
+          <wp:inline distT="0" distB="0" distL="0" distR="0" wp14:anchorId="72E9C24B" wp14:editId="6B52855C">
+            <wp:extent cx="5448300" cy="3176429"/>
+            <wp:effectExtent l="0" t="0" r="0" b="5080"/>
+            <wp:docPr id="6" name="Picture 6"/>
+            <wp:cNvGraphicFramePr>
+              <a:graphicFrameLocks xmlns:a="http://schemas.openxmlformats.org/drawingml/2006/main" noChangeAspect="1"/>
+            </wp:cNvGraphicFramePr>
+            <a:graphic xmlns:a="http://schemas.openxmlformats.org/drawingml/2006/main">
+              <a:graphicData uri="http://schemas.openxmlformats.org/drawingml/2006/picture">
+                <pic:pic xmlns:pic="http://schemas.openxmlformats.org/drawingml/2006/picture">
+                  <pic:nvPicPr>
+                    <pic:cNvPr id="0" name=""/>
+                    <pic:cNvPicPr/>
+                  </pic:nvPicPr>
+                  <pic:blipFill>
+                    <a:blip r:embed="rId11"/>
+                    <a:stretch>
+                      <a:fillRect/>
+                    </a:stretch>
+                  </pic:blipFill>
+                  <pic:spPr>
+                    <a:xfrm>
+                      <a:off x="0" y="0"/>
+                      <a:ext cx="5448300" cy="3176429"/>
+                    </a:xfrm>
+                    <a:prstGeom prst="rect">
+                      <a:avLst/>
+                    </a:prstGeom>
+                  </pic:spPr>
+                </pic:pic>
+              </a:graphicData>
+            </a:graphic>
+          </wp:inline>
+        </w:drawing>
+      </w:r>
+    </w:p>
+    <w:p>
+      <w:pPr>
+        <w:pStyle w:val="ListParagraph"/>
+        <w:spacing w:after="0" w:line="240" w:lineRule="auto"/>
+        <w:ind w:left="426"/>
+        <w:jc w:val="both"/>
+        <w:rPr>
+          <w:rFonts w:ascii="Bookman Old Style" w:hAnsi="Bookman Old Style"/>
+          <w:sz w:val="24"/>
+        </w:rPr>
+      </w:pPr>
     </w:p>
     <w:p>
       <w:pPr>
@@ -4460,23 +4798,7 @@
           <w:rFonts w:ascii="Bookman Old Style" w:hAnsi="Bookman Old Style"/>
           <w:sz w:val="24"/>
         </w:rPr>
-        <w:t xml:space="preserve"> Branch (</w:t>
-      </w:r>
-      <w:proofErr w:type="spellStart"/>
-      <w:r>
-        <w:rPr>
-          <w:rFonts w:ascii="Bookman Old Style" w:hAnsi="Bookman Old Style"/>
-          <w:sz w:val="24"/>
-        </w:rPr>
-        <w:t>cabang</w:t>
-      </w:r>
-      <w:proofErr w:type="spellEnd"/>
-      <w:r>
-        <w:rPr>
-          <w:rFonts w:ascii="Bookman Old Style" w:hAnsi="Bookman Old Style"/>
-          <w:sz w:val="24"/>
-        </w:rPr>
-        <w:t xml:space="preserve">) </w:t>
+        <w:t xml:space="preserve"> file </w:t>
       </w:r>
       <w:proofErr w:type="spellStart"/>
       <w:r>
@@ -4487,6 +4809,825 @@
         <w:t>baru</w:t>
       </w:r>
       <w:proofErr w:type="spellEnd"/>
+      <w:r>
+        <w:rPr>
+          <w:rFonts w:ascii="Bookman Old Style" w:hAnsi="Bookman Old Style"/>
+          <w:sz w:val="24"/>
+        </w:rPr>
+        <w:t xml:space="preserve"> di repository </w:t>
+      </w:r>
+      <w:proofErr w:type="spellStart"/>
+      <w:r>
+        <w:rPr>
+          <w:rFonts w:ascii="Bookman Old Style" w:hAnsi="Bookman Old Style"/>
+          <w:sz w:val="24"/>
+        </w:rPr>
+        <w:t>dan</w:t>
+      </w:r>
+      <w:proofErr w:type="spellEnd"/>
+      <w:r>
+        <w:rPr>
+          <w:rFonts w:ascii="Bookman Old Style" w:hAnsi="Bookman Old Style"/>
+          <w:sz w:val="24"/>
+        </w:rPr>
+        <w:t xml:space="preserve"> Commit</w:t>
+      </w:r>
+    </w:p>
+    <w:p>
+      <w:pPr>
+        <w:pStyle w:val="ListParagraph"/>
+        <w:numPr>
+          <w:ilvl w:val="0"/>
+          <w:numId w:val="9"/>
+        </w:numPr>
+        <w:spacing w:after="0" w:line="240" w:lineRule="auto"/>
+        <w:jc w:val="both"/>
+        <w:rPr>
+          <w:rFonts w:ascii="Bookman Old Style" w:hAnsi="Bookman Old Style"/>
+          <w:sz w:val="24"/>
+        </w:rPr>
+      </w:pPr>
+      <w:proofErr w:type="spellStart"/>
+      <w:r>
+        <w:rPr>
+          <w:rFonts w:ascii="Bookman Old Style" w:hAnsi="Bookman Old Style"/>
+          <w:sz w:val="24"/>
+        </w:rPr>
+        <w:t>Pertama</w:t>
+      </w:r>
+      <w:proofErr w:type="spellEnd"/>
+      <w:r>
+        <w:rPr>
+          <w:rFonts w:ascii="Bookman Old Style" w:hAnsi="Bookman Old Style"/>
+          <w:sz w:val="24"/>
+        </w:rPr>
+        <w:t xml:space="preserve"> </w:t>
+      </w:r>
+      <w:proofErr w:type="spellStart"/>
+      <w:r>
+        <w:rPr>
+          <w:rFonts w:ascii="Bookman Old Style" w:hAnsi="Bookman Old Style"/>
+          <w:sz w:val="24"/>
+        </w:rPr>
+        <w:t>buka</w:t>
+      </w:r>
+      <w:proofErr w:type="spellEnd"/>
+      <w:r>
+        <w:rPr>
+          <w:rFonts w:ascii="Bookman Old Style" w:hAnsi="Bookman Old Style"/>
+          <w:sz w:val="24"/>
+        </w:rPr>
+        <w:t xml:space="preserve"> </w:t>
+      </w:r>
+      <w:proofErr w:type="spellStart"/>
+      <w:r>
+        <w:rPr>
+          <w:rFonts w:ascii="Bookman Old Style" w:hAnsi="Bookman Old Style"/>
+          <w:sz w:val="24"/>
+        </w:rPr>
+        <w:t>dulu</w:t>
+      </w:r>
+      <w:proofErr w:type="spellEnd"/>
+      <w:r>
+        <w:rPr>
+          <w:rFonts w:ascii="Bookman Old Style" w:hAnsi="Bookman Old Style"/>
+          <w:sz w:val="24"/>
+        </w:rPr>
+        <w:t xml:space="preserve"> repository yang </w:t>
+      </w:r>
+      <w:proofErr w:type="spellStart"/>
+      <w:r>
+        <w:rPr>
+          <w:rFonts w:ascii="Bookman Old Style" w:hAnsi="Bookman Old Style"/>
+          <w:sz w:val="24"/>
+        </w:rPr>
+        <w:t>sudah</w:t>
+      </w:r>
+      <w:proofErr w:type="spellEnd"/>
+      <w:r>
+        <w:rPr>
+          <w:rFonts w:ascii="Bookman Old Style" w:hAnsi="Bookman Old Style"/>
+          <w:sz w:val="24"/>
+        </w:rPr>
+        <w:t xml:space="preserve"> </w:t>
+      </w:r>
+      <w:proofErr w:type="spellStart"/>
+      <w:r>
+        <w:rPr>
+          <w:rFonts w:ascii="Bookman Old Style" w:hAnsi="Bookman Old Style"/>
+          <w:sz w:val="24"/>
+        </w:rPr>
+        <w:t>dibuat</w:t>
+      </w:r>
+      <w:proofErr w:type="spellEnd"/>
+    </w:p>
+    <w:p>
+      <w:pPr>
+        <w:pStyle w:val="ListParagraph"/>
+        <w:numPr>
+          <w:ilvl w:val="0"/>
+          <w:numId w:val="9"/>
+        </w:numPr>
+        <w:spacing w:after="0" w:line="240" w:lineRule="auto"/>
+        <w:jc w:val="both"/>
+        <w:rPr>
+          <w:rFonts w:ascii="Bookman Old Style" w:hAnsi="Bookman Old Style"/>
+          <w:sz w:val="24"/>
+        </w:rPr>
+      </w:pPr>
+      <w:proofErr w:type="spellStart"/>
+      <w:r>
+        <w:rPr>
+          <w:rFonts w:ascii="Bookman Old Style" w:hAnsi="Bookman Old Style"/>
+          <w:sz w:val="24"/>
+        </w:rPr>
+        <w:t>Kemudian</w:t>
+      </w:r>
+      <w:proofErr w:type="spellEnd"/>
+      <w:r>
+        <w:rPr>
+          <w:rFonts w:ascii="Bookman Old Style" w:hAnsi="Bookman Old Style"/>
+          <w:sz w:val="24"/>
+        </w:rPr>
+        <w:t xml:space="preserve"> </w:t>
+      </w:r>
+      <w:proofErr w:type="spellStart"/>
+      <w:r>
+        <w:rPr>
+          <w:rFonts w:ascii="Bookman Old Style" w:hAnsi="Bookman Old Style"/>
+          <w:sz w:val="24"/>
+        </w:rPr>
+        <w:t>klik</w:t>
+      </w:r>
+      <w:proofErr w:type="spellEnd"/>
+      <w:r>
+        <w:rPr>
+          <w:rFonts w:ascii="Bookman Old Style" w:hAnsi="Bookman Old Style"/>
+          <w:sz w:val="24"/>
+        </w:rPr>
+        <w:t xml:space="preserve"> menu Add File di </w:t>
+      </w:r>
+      <w:proofErr w:type="spellStart"/>
+      <w:r>
+        <w:rPr>
+          <w:rFonts w:ascii="Bookman Old Style" w:hAnsi="Bookman Old Style"/>
+          <w:sz w:val="24"/>
+        </w:rPr>
+        <w:t>sebelah</w:t>
+      </w:r>
+      <w:proofErr w:type="spellEnd"/>
+      <w:r>
+        <w:rPr>
+          <w:rFonts w:ascii="Bookman Old Style" w:hAnsi="Bookman Old Style"/>
+          <w:sz w:val="24"/>
+        </w:rPr>
+        <w:t xml:space="preserve"> </w:t>
+      </w:r>
+      <w:proofErr w:type="spellStart"/>
+      <w:r>
+        <w:rPr>
+          <w:rFonts w:ascii="Bookman Old Style" w:hAnsi="Bookman Old Style"/>
+          <w:sz w:val="24"/>
+        </w:rPr>
+        <w:t>kanan</w:t>
+      </w:r>
+      <w:proofErr w:type="spellEnd"/>
+      <w:r>
+        <w:rPr>
+          <w:rFonts w:ascii="Bookman Old Style" w:hAnsi="Bookman Old Style"/>
+          <w:sz w:val="24"/>
+        </w:rPr>
+        <w:t xml:space="preserve"> </w:t>
+      </w:r>
+      <w:proofErr w:type="spellStart"/>
+      <w:r>
+        <w:rPr>
+          <w:rFonts w:ascii="Bookman Old Style" w:hAnsi="Bookman Old Style"/>
+          <w:sz w:val="24"/>
+        </w:rPr>
+        <w:t>atas</w:t>
+      </w:r>
+      <w:proofErr w:type="spellEnd"/>
+    </w:p>
+    <w:p>
+      <w:pPr>
+        <w:pStyle w:val="ListParagraph"/>
+        <w:numPr>
+          <w:ilvl w:val="0"/>
+          <w:numId w:val="9"/>
+        </w:numPr>
+        <w:spacing w:after="0" w:line="240" w:lineRule="auto"/>
+        <w:jc w:val="both"/>
+        <w:rPr>
+          <w:rFonts w:ascii="Bookman Old Style" w:hAnsi="Bookman Old Style"/>
+          <w:sz w:val="24"/>
+        </w:rPr>
+      </w:pPr>
+      <w:proofErr w:type="spellStart"/>
+      <w:r>
+        <w:rPr>
+          <w:rFonts w:ascii="Bookman Old Style" w:hAnsi="Bookman Old Style"/>
+          <w:sz w:val="24"/>
+        </w:rPr>
+        <w:t>Perhatikan</w:t>
+      </w:r>
+      <w:proofErr w:type="spellEnd"/>
+      <w:r>
+        <w:rPr>
+          <w:rFonts w:ascii="Bookman Old Style" w:hAnsi="Bookman Old Style"/>
+          <w:sz w:val="24"/>
+        </w:rPr>
+        <w:t xml:space="preserve"> </w:t>
+      </w:r>
+      <w:proofErr w:type="spellStart"/>
+      <w:r>
+        <w:rPr>
+          <w:rFonts w:ascii="Bookman Old Style" w:hAnsi="Bookman Old Style"/>
+          <w:sz w:val="24"/>
+        </w:rPr>
+        <w:t>gambar</w:t>
+      </w:r>
+      <w:proofErr w:type="spellEnd"/>
+      <w:r>
+        <w:rPr>
+          <w:rFonts w:ascii="Bookman Old Style" w:hAnsi="Bookman Old Style"/>
+          <w:sz w:val="24"/>
+        </w:rPr>
+        <w:t xml:space="preserve"> di </w:t>
+      </w:r>
+      <w:proofErr w:type="spellStart"/>
+      <w:r>
+        <w:rPr>
+          <w:rFonts w:ascii="Bookman Old Style" w:hAnsi="Bookman Old Style"/>
+          <w:sz w:val="24"/>
+        </w:rPr>
+        <w:t>bawah</w:t>
+      </w:r>
+      <w:proofErr w:type="spellEnd"/>
+    </w:p>
+    <w:p>
+      <w:pPr>
+        <w:pStyle w:val="ListParagraph"/>
+        <w:spacing w:after="0" w:line="240" w:lineRule="auto"/>
+        <w:ind w:left="786"/>
+        <w:jc w:val="both"/>
+        <w:rPr>
+          <w:rFonts w:ascii="Bookman Old Style" w:hAnsi="Bookman Old Style"/>
+          <w:sz w:val="24"/>
+        </w:rPr>
+      </w:pPr>
+      <w:r>
+        <w:rPr>
+          <w:noProof/>
+        </w:rPr>
+        <w:drawing>
+          <wp:inline distT="0" distB="0" distL="0" distR="0" wp14:anchorId="500991F7" wp14:editId="462D4405">
+            <wp:extent cx="5448300" cy="2037874"/>
+            <wp:effectExtent l="0" t="0" r="0" b="635"/>
+            <wp:docPr id="8" name="Picture 8"/>
+            <wp:cNvGraphicFramePr>
+              <a:graphicFrameLocks xmlns:a="http://schemas.openxmlformats.org/drawingml/2006/main" noChangeAspect="1"/>
+            </wp:cNvGraphicFramePr>
+            <a:graphic xmlns:a="http://schemas.openxmlformats.org/drawingml/2006/main">
+              <a:graphicData uri="http://schemas.openxmlformats.org/drawingml/2006/picture">
+                <pic:pic xmlns:pic="http://schemas.openxmlformats.org/drawingml/2006/picture">
+                  <pic:nvPicPr>
+                    <pic:cNvPr id="0" name=""/>
+                    <pic:cNvPicPr/>
+                  </pic:nvPicPr>
+                  <pic:blipFill>
+                    <a:blip r:embed="rId12"/>
+                    <a:stretch>
+                      <a:fillRect/>
+                    </a:stretch>
+                  </pic:blipFill>
+                  <pic:spPr>
+                    <a:xfrm>
+                      <a:off x="0" y="0"/>
+                      <a:ext cx="5457653" cy="2041372"/>
+                    </a:xfrm>
+                    <a:prstGeom prst="rect">
+                      <a:avLst/>
+                    </a:prstGeom>
+                  </pic:spPr>
+                </pic:pic>
+              </a:graphicData>
+            </a:graphic>
+          </wp:inline>
+        </w:drawing>
+      </w:r>
+    </w:p>
+    <w:p>
+      <w:pPr>
+        <w:pStyle w:val="ListParagraph"/>
+        <w:spacing w:after="0" w:line="240" w:lineRule="auto"/>
+        <w:ind w:left="786"/>
+        <w:jc w:val="both"/>
+        <w:rPr>
+          <w:rFonts w:ascii="Bookman Old Style" w:hAnsi="Bookman Old Style"/>
+          <w:sz w:val="24"/>
+        </w:rPr>
+      </w:pPr>
+    </w:p>
+    <w:p>
+      <w:pPr>
+        <w:pStyle w:val="ListParagraph"/>
+        <w:spacing w:after="0" w:line="240" w:lineRule="auto"/>
+        <w:ind w:left="786"/>
+        <w:jc w:val="both"/>
+        <w:rPr>
+          <w:rFonts w:ascii="Bookman Old Style" w:hAnsi="Bookman Old Style"/>
+          <w:sz w:val="24"/>
+        </w:rPr>
+      </w:pPr>
+    </w:p>
+    <w:p>
+      <w:pPr>
+        <w:pStyle w:val="ListParagraph"/>
+        <w:spacing w:after="0" w:line="240" w:lineRule="auto"/>
+        <w:ind w:left="786"/>
+        <w:jc w:val="both"/>
+        <w:rPr>
+          <w:rFonts w:ascii="Bookman Old Style" w:hAnsi="Bookman Old Style"/>
+          <w:sz w:val="24"/>
+        </w:rPr>
+      </w:pPr>
+      <w:bookmarkStart w:id="0" w:name="_GoBack"/>
+      <w:bookmarkEnd w:id="0"/>
+    </w:p>
+    <w:p>
+      <w:pPr>
+        <w:pStyle w:val="ListParagraph"/>
+        <w:numPr>
+          <w:ilvl w:val="0"/>
+          <w:numId w:val="9"/>
+        </w:numPr>
+        <w:spacing w:after="0" w:line="240" w:lineRule="auto"/>
+        <w:jc w:val="both"/>
+        <w:rPr>
+          <w:rFonts w:ascii="Bookman Old Style" w:hAnsi="Bookman Old Style"/>
+          <w:sz w:val="24"/>
+        </w:rPr>
+      </w:pPr>
+      <w:proofErr w:type="spellStart"/>
+      <w:r>
+        <w:rPr>
+          <w:rFonts w:ascii="Bookman Old Style" w:hAnsi="Bookman Old Style"/>
+          <w:sz w:val="24"/>
+        </w:rPr>
+        <w:lastRenderedPageBreak/>
+        <w:t>Kemudian</w:t>
+      </w:r>
+      <w:proofErr w:type="spellEnd"/>
+      <w:r>
+        <w:rPr>
+          <w:rFonts w:ascii="Bookman Old Style" w:hAnsi="Bookman Old Style"/>
+          <w:sz w:val="24"/>
+        </w:rPr>
+        <w:t xml:space="preserve"> </w:t>
+      </w:r>
+      <w:proofErr w:type="spellStart"/>
+      <w:r>
+        <w:rPr>
+          <w:rFonts w:ascii="Bookman Old Style" w:hAnsi="Bookman Old Style"/>
+          <w:sz w:val="24"/>
+        </w:rPr>
+        <w:t>beri</w:t>
+      </w:r>
+      <w:proofErr w:type="spellEnd"/>
+      <w:r>
+        <w:rPr>
+          <w:rFonts w:ascii="Bookman Old Style" w:hAnsi="Bookman Old Style"/>
+          <w:sz w:val="24"/>
+        </w:rPr>
+        <w:t xml:space="preserve"> </w:t>
+      </w:r>
+      <w:proofErr w:type="spellStart"/>
+      <w:r>
+        <w:rPr>
+          <w:rFonts w:ascii="Bookman Old Style" w:hAnsi="Bookman Old Style"/>
+          <w:sz w:val="24"/>
+        </w:rPr>
+        <w:t>nama</w:t>
+      </w:r>
+      <w:proofErr w:type="spellEnd"/>
+      <w:r>
+        <w:rPr>
+          <w:rFonts w:ascii="Bookman Old Style" w:hAnsi="Bookman Old Style"/>
+          <w:sz w:val="24"/>
+        </w:rPr>
+        <w:t xml:space="preserve"> file </w:t>
+      </w:r>
+      <w:proofErr w:type="spellStart"/>
+      <w:r>
+        <w:rPr>
+          <w:rFonts w:ascii="Bookman Old Style" w:hAnsi="Bookman Old Style"/>
+          <w:sz w:val="24"/>
+        </w:rPr>
+        <w:t>beserta</w:t>
+      </w:r>
+      <w:proofErr w:type="spellEnd"/>
+      <w:r>
+        <w:rPr>
+          <w:rFonts w:ascii="Bookman Old Style" w:hAnsi="Bookman Old Style"/>
+          <w:sz w:val="24"/>
+        </w:rPr>
+        <w:t xml:space="preserve"> </w:t>
+      </w:r>
+      <w:proofErr w:type="spellStart"/>
+      <w:r>
+        <w:rPr>
+          <w:rFonts w:ascii="Bookman Old Style" w:hAnsi="Bookman Old Style"/>
+          <w:sz w:val="24"/>
+        </w:rPr>
+        <w:t>dengan</w:t>
+      </w:r>
+      <w:proofErr w:type="spellEnd"/>
+      <w:r>
+        <w:rPr>
+          <w:rFonts w:ascii="Bookman Old Style" w:hAnsi="Bookman Old Style"/>
+          <w:sz w:val="24"/>
+        </w:rPr>
+        <w:t xml:space="preserve"> </w:t>
+      </w:r>
+      <w:proofErr w:type="spellStart"/>
+      <w:r>
+        <w:rPr>
+          <w:rFonts w:ascii="Bookman Old Style" w:hAnsi="Bookman Old Style"/>
+          <w:sz w:val="24"/>
+        </w:rPr>
+        <w:t>ektensi</w:t>
+      </w:r>
+      <w:proofErr w:type="spellEnd"/>
+      <w:r>
+        <w:rPr>
+          <w:rFonts w:ascii="Bookman Old Style" w:hAnsi="Bookman Old Style"/>
+          <w:sz w:val="24"/>
+        </w:rPr>
+        <w:t xml:space="preserve"> file </w:t>
+      </w:r>
+      <w:proofErr w:type="spellStart"/>
+      <w:r>
+        <w:rPr>
+          <w:rFonts w:ascii="Bookman Old Style" w:hAnsi="Bookman Old Style"/>
+          <w:sz w:val="24"/>
+        </w:rPr>
+        <w:t>nya</w:t>
+      </w:r>
+      <w:proofErr w:type="spellEnd"/>
+    </w:p>
+    <w:p>
+      <w:pPr>
+        <w:pStyle w:val="ListParagraph"/>
+        <w:spacing w:after="0" w:line="240" w:lineRule="auto"/>
+        <w:ind w:left="786"/>
+        <w:jc w:val="both"/>
+        <w:rPr>
+          <w:rFonts w:ascii="Bookman Old Style" w:hAnsi="Bookman Old Style"/>
+          <w:sz w:val="24"/>
+        </w:rPr>
+      </w:pPr>
+      <w:r>
+        <w:rPr>
+          <w:noProof/>
+        </w:rPr>
+        <w:drawing>
+          <wp:inline distT="0" distB="0" distL="0" distR="0" wp14:anchorId="21CEBCD5" wp14:editId="0C13ECCB">
+            <wp:extent cx="5438775" cy="2479407"/>
+            <wp:effectExtent l="0" t="0" r="0" b="0"/>
+            <wp:docPr id="9" name="Picture 9"/>
+            <wp:cNvGraphicFramePr>
+              <a:graphicFrameLocks xmlns:a="http://schemas.openxmlformats.org/drawingml/2006/main" noChangeAspect="1"/>
+            </wp:cNvGraphicFramePr>
+            <a:graphic xmlns:a="http://schemas.openxmlformats.org/drawingml/2006/main">
+              <a:graphicData uri="http://schemas.openxmlformats.org/drawingml/2006/picture">
+                <pic:pic xmlns:pic="http://schemas.openxmlformats.org/drawingml/2006/picture">
+                  <pic:nvPicPr>
+                    <pic:cNvPr id="0" name=""/>
+                    <pic:cNvPicPr/>
+                  </pic:nvPicPr>
+                  <pic:blipFill>
+                    <a:blip r:embed="rId13"/>
+                    <a:stretch>
+                      <a:fillRect/>
+                    </a:stretch>
+                  </pic:blipFill>
+                  <pic:spPr>
+                    <a:xfrm>
+                      <a:off x="0" y="0"/>
+                      <a:ext cx="5447712" cy="2483481"/>
+                    </a:xfrm>
+                    <a:prstGeom prst="rect">
+                      <a:avLst/>
+                    </a:prstGeom>
+                  </pic:spPr>
+                </pic:pic>
+              </a:graphicData>
+            </a:graphic>
+          </wp:inline>
+        </w:drawing>
+      </w:r>
+    </w:p>
+    <w:p>
+      <w:pPr>
+        <w:pStyle w:val="ListParagraph"/>
+        <w:numPr>
+          <w:ilvl w:val="0"/>
+          <w:numId w:val="9"/>
+        </w:numPr>
+        <w:spacing w:after="0" w:line="240" w:lineRule="auto"/>
+        <w:jc w:val="both"/>
+        <w:rPr>
+          <w:rFonts w:ascii="Bookman Old Style" w:hAnsi="Bookman Old Style"/>
+          <w:sz w:val="24"/>
+        </w:rPr>
+      </w:pPr>
+      <w:proofErr w:type="spellStart"/>
+      <w:r>
+        <w:rPr>
+          <w:rFonts w:ascii="Bookman Old Style" w:hAnsi="Bookman Old Style"/>
+          <w:sz w:val="24"/>
+        </w:rPr>
+        <w:t>Kemudian</w:t>
+      </w:r>
+      <w:proofErr w:type="spellEnd"/>
+      <w:r>
+        <w:rPr>
+          <w:rFonts w:ascii="Bookman Old Style" w:hAnsi="Bookman Old Style"/>
+          <w:sz w:val="24"/>
+        </w:rPr>
+        <w:t xml:space="preserve"> scroll </w:t>
+      </w:r>
+      <w:proofErr w:type="spellStart"/>
+      <w:r>
+        <w:rPr>
+          <w:rFonts w:ascii="Bookman Old Style" w:hAnsi="Bookman Old Style"/>
+          <w:sz w:val="24"/>
+        </w:rPr>
+        <w:t>ke</w:t>
+      </w:r>
+      <w:proofErr w:type="spellEnd"/>
+      <w:r>
+        <w:rPr>
+          <w:rFonts w:ascii="Bookman Old Style" w:hAnsi="Bookman Old Style"/>
+          <w:sz w:val="24"/>
+        </w:rPr>
+        <w:t xml:space="preserve"> </w:t>
+      </w:r>
+      <w:proofErr w:type="spellStart"/>
+      <w:r>
+        <w:rPr>
+          <w:rFonts w:ascii="Bookman Old Style" w:hAnsi="Bookman Old Style"/>
+          <w:sz w:val="24"/>
+        </w:rPr>
+        <w:t>bagian</w:t>
+      </w:r>
+      <w:proofErr w:type="spellEnd"/>
+      <w:r>
+        <w:rPr>
+          <w:rFonts w:ascii="Bookman Old Style" w:hAnsi="Bookman Old Style"/>
+          <w:sz w:val="24"/>
+        </w:rPr>
+        <w:t xml:space="preserve"> paling </w:t>
+      </w:r>
+      <w:proofErr w:type="spellStart"/>
+      <w:r>
+        <w:rPr>
+          <w:rFonts w:ascii="Bookman Old Style" w:hAnsi="Bookman Old Style"/>
+          <w:sz w:val="24"/>
+        </w:rPr>
+        <w:t>bawah</w:t>
+      </w:r>
+      <w:proofErr w:type="spellEnd"/>
+      <w:r>
+        <w:rPr>
+          <w:rFonts w:ascii="Bookman Old Style" w:hAnsi="Bookman Old Style"/>
+          <w:sz w:val="24"/>
+        </w:rPr>
+        <w:t xml:space="preserve">, </w:t>
+      </w:r>
+      <w:proofErr w:type="spellStart"/>
+      <w:r>
+        <w:rPr>
+          <w:rFonts w:ascii="Bookman Old Style" w:hAnsi="Bookman Old Style"/>
+          <w:sz w:val="24"/>
+        </w:rPr>
+        <w:t>dibagian</w:t>
+      </w:r>
+      <w:proofErr w:type="spellEnd"/>
+      <w:r>
+        <w:rPr>
+          <w:rFonts w:ascii="Bookman Old Style" w:hAnsi="Bookman Old Style"/>
+          <w:sz w:val="24"/>
+        </w:rPr>
+        <w:t xml:space="preserve"> “Commit new file”</w:t>
+      </w:r>
+    </w:p>
+    <w:p>
+      <w:pPr>
+        <w:pStyle w:val="ListParagraph"/>
+        <w:numPr>
+          <w:ilvl w:val="0"/>
+          <w:numId w:val="9"/>
+        </w:numPr>
+        <w:spacing w:after="0" w:line="240" w:lineRule="auto"/>
+        <w:jc w:val="both"/>
+        <w:rPr>
+          <w:rFonts w:ascii="Bookman Old Style" w:hAnsi="Bookman Old Style"/>
+          <w:sz w:val="24"/>
+        </w:rPr>
+      </w:pPr>
+      <w:proofErr w:type="spellStart"/>
+      <w:r>
+        <w:rPr>
+          <w:rFonts w:ascii="Bookman Old Style" w:hAnsi="Bookman Old Style"/>
+          <w:sz w:val="24"/>
+        </w:rPr>
+        <w:t>Isikan</w:t>
+      </w:r>
+      <w:proofErr w:type="spellEnd"/>
+      <w:r>
+        <w:rPr>
+          <w:rFonts w:ascii="Bookman Old Style" w:hAnsi="Bookman Old Style"/>
+          <w:sz w:val="24"/>
+        </w:rPr>
+        <w:t xml:space="preserve"> </w:t>
+      </w:r>
+      <w:proofErr w:type="spellStart"/>
+      <w:r>
+        <w:rPr>
+          <w:rFonts w:ascii="Bookman Old Style" w:hAnsi="Bookman Old Style"/>
+          <w:sz w:val="24"/>
+        </w:rPr>
+        <w:t>judul</w:t>
+      </w:r>
+      <w:proofErr w:type="spellEnd"/>
+      <w:r>
+        <w:rPr>
+          <w:rFonts w:ascii="Bookman Old Style" w:hAnsi="Bookman Old Style"/>
+          <w:sz w:val="24"/>
+        </w:rPr>
+        <w:t>/</w:t>
+      </w:r>
+      <w:proofErr w:type="spellStart"/>
+      <w:r>
+        <w:rPr>
+          <w:rFonts w:ascii="Bookman Old Style" w:hAnsi="Bookman Old Style"/>
+          <w:sz w:val="24"/>
+        </w:rPr>
+        <w:t>nama</w:t>
+      </w:r>
+      <w:proofErr w:type="spellEnd"/>
+      <w:r>
+        <w:rPr>
+          <w:rFonts w:ascii="Bookman Old Style" w:hAnsi="Bookman Old Style"/>
+          <w:sz w:val="24"/>
+        </w:rPr>
+        <w:t xml:space="preserve"> </w:t>
+      </w:r>
+      <w:proofErr w:type="spellStart"/>
+      <w:r>
+        <w:rPr>
+          <w:rFonts w:ascii="Bookman Old Style" w:hAnsi="Bookman Old Style"/>
+          <w:sz w:val="24"/>
+        </w:rPr>
+        <w:t>dari</w:t>
+      </w:r>
+      <w:proofErr w:type="spellEnd"/>
+      <w:r>
+        <w:rPr>
+          <w:rFonts w:ascii="Bookman Old Style" w:hAnsi="Bookman Old Style"/>
+          <w:sz w:val="24"/>
+        </w:rPr>
+        <w:t xml:space="preserve"> commit</w:t>
+      </w:r>
+    </w:p>
+    <w:p>
+      <w:pPr>
+        <w:pStyle w:val="ListParagraph"/>
+        <w:numPr>
+          <w:ilvl w:val="0"/>
+          <w:numId w:val="9"/>
+        </w:numPr>
+        <w:spacing w:after="0" w:line="240" w:lineRule="auto"/>
+        <w:jc w:val="both"/>
+        <w:rPr>
+          <w:rFonts w:ascii="Bookman Old Style" w:hAnsi="Bookman Old Style"/>
+          <w:sz w:val="24"/>
+        </w:rPr>
+      </w:pPr>
+      <w:proofErr w:type="spellStart"/>
+      <w:r>
+        <w:rPr>
+          <w:rFonts w:ascii="Bookman Old Style" w:hAnsi="Bookman Old Style"/>
+          <w:sz w:val="24"/>
+        </w:rPr>
+        <w:t>Kemudian</w:t>
+      </w:r>
+      <w:proofErr w:type="spellEnd"/>
+      <w:r>
+        <w:rPr>
+          <w:rFonts w:ascii="Bookman Old Style" w:hAnsi="Bookman Old Style"/>
+          <w:sz w:val="24"/>
+        </w:rPr>
+        <w:t xml:space="preserve"> </w:t>
+      </w:r>
+      <w:proofErr w:type="spellStart"/>
+      <w:r>
+        <w:rPr>
+          <w:rFonts w:ascii="Bookman Old Style" w:hAnsi="Bookman Old Style"/>
+          <w:sz w:val="24"/>
+        </w:rPr>
+        <w:t>tekan</w:t>
+      </w:r>
+      <w:proofErr w:type="spellEnd"/>
+      <w:r>
+        <w:rPr>
+          <w:rFonts w:ascii="Bookman Old Style" w:hAnsi="Bookman Old Style"/>
+          <w:sz w:val="24"/>
+        </w:rPr>
+        <w:t xml:space="preserve"> </w:t>
+      </w:r>
+      <w:proofErr w:type="spellStart"/>
+      <w:r>
+        <w:rPr>
+          <w:rFonts w:ascii="Bookman Old Style" w:hAnsi="Bookman Old Style"/>
+          <w:sz w:val="24"/>
+        </w:rPr>
+        <w:t>tombol</w:t>
+      </w:r>
+      <w:proofErr w:type="spellEnd"/>
+      <w:r>
+        <w:rPr>
+          <w:rFonts w:ascii="Bookman Old Style" w:hAnsi="Bookman Old Style"/>
+          <w:sz w:val="24"/>
+        </w:rPr>
+        <w:t xml:space="preserve"> “Commit new file”</w:t>
+      </w:r>
+    </w:p>
+    <w:p>
+      <w:pPr>
+        <w:pStyle w:val="ListParagraph"/>
+        <w:spacing w:after="0" w:line="240" w:lineRule="auto"/>
+        <w:ind w:left="786"/>
+        <w:jc w:val="both"/>
+        <w:rPr>
+          <w:rFonts w:ascii="Bookman Old Style" w:hAnsi="Bookman Old Style"/>
+          <w:sz w:val="24"/>
+        </w:rPr>
+      </w:pPr>
+      <w:r>
+        <w:rPr>
+          <w:noProof/>
+        </w:rPr>
+        <w:drawing>
+          <wp:inline distT="0" distB="0" distL="0" distR="0" wp14:anchorId="0483F02F" wp14:editId="63CDA2F2">
+            <wp:extent cx="5438775" cy="1716468"/>
+            <wp:effectExtent l="0" t="0" r="0" b="0"/>
+            <wp:docPr id="10" name="Picture 10"/>
+            <wp:cNvGraphicFramePr>
+              <a:graphicFrameLocks xmlns:a="http://schemas.openxmlformats.org/drawingml/2006/main" noChangeAspect="1"/>
+            </wp:cNvGraphicFramePr>
+            <a:graphic xmlns:a="http://schemas.openxmlformats.org/drawingml/2006/main">
+              <a:graphicData uri="http://schemas.openxmlformats.org/drawingml/2006/picture">
+                <pic:pic xmlns:pic="http://schemas.openxmlformats.org/drawingml/2006/picture">
+                  <pic:nvPicPr>
+                    <pic:cNvPr id="0" name=""/>
+                    <pic:cNvPicPr/>
+                  </pic:nvPicPr>
+                  <pic:blipFill>
+                    <a:blip r:embed="rId14"/>
+                    <a:stretch>
+                      <a:fillRect/>
+                    </a:stretch>
+                  </pic:blipFill>
+                  <pic:spPr>
+                    <a:xfrm>
+                      <a:off x="0" y="0"/>
+                      <a:ext cx="5438775" cy="1716468"/>
+                    </a:xfrm>
+                    <a:prstGeom prst="rect">
+                      <a:avLst/>
+                    </a:prstGeom>
+                  </pic:spPr>
+                </pic:pic>
+              </a:graphicData>
+            </a:graphic>
+          </wp:inline>
+        </w:drawing>
+      </w:r>
+    </w:p>
+    <w:p>
+      <w:pPr>
+        <w:pStyle w:val="ListParagraph"/>
+        <w:spacing w:after="0" w:line="240" w:lineRule="auto"/>
+        <w:ind w:left="786"/>
+        <w:jc w:val="both"/>
+        <w:rPr>
+          <w:rFonts w:ascii="Bookman Old Style" w:hAnsi="Bookman Old Style"/>
+          <w:sz w:val="24"/>
+        </w:rPr>
+      </w:pPr>
     </w:p>
     <w:p>
       <w:pPr>
@@ -4516,32 +5657,41 @@
           <w:rFonts w:ascii="Bookman Old Style" w:hAnsi="Bookman Old Style"/>
           <w:sz w:val="24"/>
         </w:rPr>
-        <w:t>melakukan</w:t>
-      </w:r>
-      <w:proofErr w:type="spellEnd"/>
-      <w:r>
-        <w:rPr>
-          <w:rFonts w:ascii="Bookman Old Style" w:hAnsi="Bookman Old Style"/>
-          <w:sz w:val="24"/>
-        </w:rPr>
-        <w:t xml:space="preserve"> Merge (</w:t>
-      </w:r>
-      <w:proofErr w:type="spellStart"/>
-      <w:r>
-        <w:rPr>
-          <w:rFonts w:ascii="Bookman Old Style" w:hAnsi="Bookman Old Style"/>
-          <w:sz w:val="24"/>
-        </w:rPr>
-        <w:t>penggabungan</w:t>
-      </w:r>
-      <w:proofErr w:type="spellEnd"/>
-      <w:r>
-        <w:rPr>
-          <w:rFonts w:ascii="Bookman Old Style" w:hAnsi="Bookman Old Style"/>
-          <w:sz w:val="24"/>
-        </w:rPr>
-        <w:t>) Branch</w:t>
-      </w:r>
+        <w:t>membuat</w:t>
+      </w:r>
+      <w:proofErr w:type="spellEnd"/>
+      <w:r>
+        <w:rPr>
+          <w:rFonts w:ascii="Bookman Old Style" w:hAnsi="Bookman Old Style"/>
+          <w:sz w:val="24"/>
+        </w:rPr>
+        <w:t xml:space="preserve"> Branch (</w:t>
+      </w:r>
+      <w:proofErr w:type="spellStart"/>
+      <w:r>
+        <w:rPr>
+          <w:rFonts w:ascii="Bookman Old Style" w:hAnsi="Bookman Old Style"/>
+          <w:sz w:val="24"/>
+        </w:rPr>
+        <w:t>cabang</w:t>
+      </w:r>
+      <w:proofErr w:type="spellEnd"/>
+      <w:r>
+        <w:rPr>
+          <w:rFonts w:ascii="Bookman Old Style" w:hAnsi="Bookman Old Style"/>
+          <w:sz w:val="24"/>
+        </w:rPr>
+        <w:t xml:space="preserve">) </w:t>
+      </w:r>
+      <w:proofErr w:type="spellStart"/>
+      <w:r>
+        <w:rPr>
+          <w:rFonts w:ascii="Bookman Old Style" w:hAnsi="Bookman Old Style"/>
+          <w:sz w:val="24"/>
+        </w:rPr>
+        <w:t>baru</w:t>
+      </w:r>
+      <w:proofErr w:type="spellEnd"/>
     </w:p>
     <w:p>
       <w:pPr>
@@ -4579,6 +5729,61 @@
           <w:rFonts w:ascii="Bookman Old Style" w:hAnsi="Bookman Old Style"/>
           <w:sz w:val="24"/>
         </w:rPr>
+        <w:t xml:space="preserve"> Merge (</w:t>
+      </w:r>
+      <w:proofErr w:type="spellStart"/>
+      <w:r>
+        <w:rPr>
+          <w:rFonts w:ascii="Bookman Old Style" w:hAnsi="Bookman Old Style"/>
+          <w:sz w:val="24"/>
+        </w:rPr>
+        <w:t>penggabungan</w:t>
+      </w:r>
+      <w:proofErr w:type="spellEnd"/>
+      <w:r>
+        <w:rPr>
+          <w:rFonts w:ascii="Bookman Old Style" w:hAnsi="Bookman Old Style"/>
+          <w:sz w:val="24"/>
+        </w:rPr>
+        <w:t>) Branch</w:t>
+      </w:r>
+    </w:p>
+    <w:p>
+      <w:pPr>
+        <w:pStyle w:val="ListParagraph"/>
+        <w:numPr>
+          <w:ilvl w:val="0"/>
+          <w:numId w:val="8"/>
+        </w:numPr>
+        <w:spacing w:after="0" w:line="240" w:lineRule="auto"/>
+        <w:ind w:left="426" w:hanging="426"/>
+        <w:jc w:val="both"/>
+        <w:rPr>
+          <w:rFonts w:ascii="Bookman Old Style" w:hAnsi="Bookman Old Style"/>
+          <w:sz w:val="24"/>
+        </w:rPr>
+      </w:pPr>
+      <w:r>
+        <w:rPr>
+          <w:rFonts w:ascii="Bookman Old Style" w:hAnsi="Bookman Old Style"/>
+          <w:sz w:val="24"/>
+        </w:rPr>
+        <w:t xml:space="preserve">Cara </w:t>
+      </w:r>
+      <w:proofErr w:type="spellStart"/>
+      <w:r>
+        <w:rPr>
+          <w:rFonts w:ascii="Bookman Old Style" w:hAnsi="Bookman Old Style"/>
+          <w:sz w:val="24"/>
+        </w:rPr>
+        <w:t>melakukan</w:t>
+      </w:r>
+      <w:proofErr w:type="spellEnd"/>
+      <w:r>
+        <w:rPr>
+          <w:rFonts w:ascii="Bookman Old Style" w:hAnsi="Bookman Old Style"/>
+          <w:sz w:val="24"/>
+        </w:rPr>
         <w:t xml:space="preserve"> Fork/Forking (</w:t>
       </w:r>
       <w:proofErr w:type="spellStart"/>
@@ -4597,8 +5802,6 @@
         </w:rPr>
         <w:t>) repo</w:t>
       </w:r>
-      <w:bookmarkStart w:id="0" w:name="_GoBack"/>
-      <w:bookmarkEnd w:id="0"/>
     </w:p>
     <w:sectPr>
       <w:pgSz w:w="12240" w:h="15840"/>
@@ -4969,6 +6172,118 @@
     </w:lvl>
   </w:abstractNum>
   <w:abstractNum w:abstractNumId="4">
+    <w:nsid w:val="329F3773"/>
+    <w:multiLevelType w:val="hybridMultilevel"/>
+    <w:tmpl w:val="9E64DDB6"/>
+    <w:lvl w:ilvl="0" w:tplc="1E5E42BC">
+      <w:numFmt w:val="bullet"/>
+      <w:lvlText w:val="-"/>
+      <w:lvlJc w:val="left"/>
+      <w:pPr>
+        <w:ind w:left="786" w:hanging="360"/>
+      </w:pPr>
+      <w:rPr>
+        <w:rFonts w:ascii="Bookman Old Style" w:eastAsiaTheme="minorHAnsi" w:hAnsi="Bookman Old Style" w:cstheme="minorBidi" w:hint="default"/>
+      </w:rPr>
+    </w:lvl>
+    <w:lvl w:ilvl="1" w:tplc="04090003" w:tentative="1">
+      <w:start w:val="1"/>
+      <w:numFmt w:val="bullet"/>
+      <w:lvlText w:val="o"/>
+      <w:lvlJc w:val="left"/>
+      <w:pPr>
+        <w:ind w:left="1506" w:hanging="360"/>
+      </w:pPr>
+      <w:rPr>
+        <w:rFonts w:ascii="Courier New" w:hAnsi="Courier New" w:cs="Courier New" w:hint="default"/>
+      </w:rPr>
+    </w:lvl>
+    <w:lvl w:ilvl="2" w:tplc="04090005" w:tentative="1">
+      <w:start w:val="1"/>
+      <w:numFmt w:val="bullet"/>
+      <w:lvlText w:val=""/>
+      <w:lvlJc w:val="left"/>
+      <w:pPr>
+        <w:ind w:left="2226" w:hanging="360"/>
+      </w:pPr>
+      <w:rPr>
+        <w:rFonts w:ascii="Wingdings" w:hAnsi="Wingdings" w:hint="default"/>
+      </w:rPr>
+    </w:lvl>
+    <w:lvl w:ilvl="3" w:tplc="04090001" w:tentative="1">
+      <w:start w:val="1"/>
+      <w:numFmt w:val="bullet"/>
+      <w:lvlText w:val=""/>
+      <w:lvlJc w:val="left"/>
+      <w:pPr>
+        <w:ind w:left="2946" w:hanging="360"/>
+      </w:pPr>
+      <w:rPr>
+        <w:rFonts w:ascii="Symbol" w:hAnsi="Symbol" w:hint="default"/>
+      </w:rPr>
+    </w:lvl>
+    <w:lvl w:ilvl="4" w:tplc="04090003" w:tentative="1">
+      <w:start w:val="1"/>
+      <w:numFmt w:val="bullet"/>
+      <w:lvlText w:val="o"/>
+      <w:lvlJc w:val="left"/>
+      <w:pPr>
+        <w:ind w:left="3666" w:hanging="360"/>
+      </w:pPr>
+      <w:rPr>
+        <w:rFonts w:ascii="Courier New" w:hAnsi="Courier New" w:cs="Courier New" w:hint="default"/>
+      </w:rPr>
+    </w:lvl>
+    <w:lvl w:ilvl="5" w:tplc="04090005" w:tentative="1">
+      <w:start w:val="1"/>
+      <w:numFmt w:val="bullet"/>
+      <w:lvlText w:val=""/>
+      <w:lvlJc w:val="left"/>
+      <w:pPr>
+        <w:ind w:left="4386" w:hanging="360"/>
+      </w:pPr>
+      <w:rPr>
+        <w:rFonts w:ascii="Wingdings" w:hAnsi="Wingdings" w:hint="default"/>
+      </w:rPr>
+    </w:lvl>
+    <w:lvl w:ilvl="6" w:tplc="04090001" w:tentative="1">
+      <w:start w:val="1"/>
+      <w:numFmt w:val="bullet"/>
+      <w:lvlText w:val=""/>
+      <w:lvlJc w:val="left"/>
+      <w:pPr>
+        <w:ind w:left="5106" w:hanging="360"/>
+      </w:pPr>
+      <w:rPr>
+        <w:rFonts w:ascii="Symbol" w:hAnsi="Symbol" w:hint="default"/>
+      </w:rPr>
+    </w:lvl>
+    <w:lvl w:ilvl="7" w:tplc="04090003" w:tentative="1">
+      <w:start w:val="1"/>
+      <w:numFmt w:val="bullet"/>
+      <w:lvlText w:val="o"/>
+      <w:lvlJc w:val="left"/>
+      <w:pPr>
+        <w:ind w:left="5826" w:hanging="360"/>
+      </w:pPr>
+      <w:rPr>
+        <w:rFonts w:ascii="Courier New" w:hAnsi="Courier New" w:cs="Courier New" w:hint="default"/>
+      </w:rPr>
+    </w:lvl>
+    <w:lvl w:ilvl="8" w:tplc="04090005" w:tentative="1">
+      <w:start w:val="1"/>
+      <w:numFmt w:val="bullet"/>
+      <w:lvlText w:val=""/>
+      <w:lvlJc w:val="left"/>
+      <w:pPr>
+        <w:ind w:left="6546" w:hanging="360"/>
+      </w:pPr>
+      <w:rPr>
+        <w:rFonts w:ascii="Wingdings" w:hAnsi="Wingdings" w:hint="default"/>
+      </w:rPr>
+    </w:lvl>
+  </w:abstractNum>
+  <w:abstractNum w:abstractNumId="5">
     <w:nsid w:val="5E302A7A"/>
     <w:multiLevelType w:val="hybridMultilevel"/>
     <w:tmpl w:val="E71A911E"/>
@@ -5057,7 +6372,7 @@
       </w:pPr>
     </w:lvl>
   </w:abstractNum>
-  <w:abstractNum w:abstractNumId="5">
+  <w:abstractNum w:abstractNumId="6">
     <w:nsid w:val="7046002E"/>
     <w:multiLevelType w:val="hybridMultilevel"/>
     <w:tmpl w:val="BDCCDB84"/>
@@ -5146,7 +6461,7 @@
       </w:pPr>
     </w:lvl>
   </w:abstractNum>
-  <w:abstractNum w:abstractNumId="6">
+  <w:abstractNum w:abstractNumId="7">
     <w:nsid w:val="708744CD"/>
     <w:multiLevelType w:val="hybridMultilevel"/>
     <w:tmpl w:val="498ABA72"/>
@@ -5235,7 +6550,7 @@
       </w:pPr>
     </w:lvl>
   </w:abstractNum>
-  <w:abstractNum w:abstractNumId="7">
+  <w:abstractNum w:abstractNumId="8">
     <w:nsid w:val="7BDF61C7"/>
     <w:multiLevelType w:val="hybridMultilevel"/>
     <w:tmpl w:val="9216ED04"/>
@@ -5358,19 +6673,22 @@
     <w:abstractNumId w:val="1"/>
   </w:num>
   <w:num w:numId="4">
-    <w:abstractNumId w:val="7"/>
+    <w:abstractNumId w:val="8"/>
   </w:num>
   <w:num w:numId="5">
     <w:abstractNumId w:val="2"/>
   </w:num>
   <w:num w:numId="6">
+    <w:abstractNumId w:val="6"/>
+  </w:num>
+  <w:num w:numId="7">
     <w:abstractNumId w:val="5"/>
   </w:num>
-  <w:num w:numId="7">
+  <w:num w:numId="8">
+    <w:abstractNumId w:val="7"/>
+  </w:num>
+  <w:num w:numId="9">
     <w:abstractNumId w:val="4"/>
-  </w:num>
-  <w:num w:numId="8">
-    <w:abstractNumId w:val="6"/>
   </w:num>
 </w:numbering>
 </file>

</xml_diff>